<commit_message>
[2W2-G06-LeonelLazcano-2w2-110943]:Modificacion de documentos docx y pdf
</commit_message>
<xml_diff>
--- a/2W2/G06/TrabajoPracticoIntegrador/2020_MSI_2W2_G06_TPI.docx
+++ b/2W2/G06/TrabajoPracticoIntegrador/2020_MSI_2W2_G06_TPI.docx
@@ -66,6 +66,14 @@
     </w:p>
     <w:sdt>
       <w:sdtPr>
+        <w:rPr>
+          <w:rFonts w:ascii="Arial" w:eastAsia="Arial" w:hAnsi="Arial" w:cs="Arial"/>
+          <w:b w:val="0"/>
+          <w:color w:val="auto"/>
+          <w:sz w:val="22"/>
+          <w:szCs w:val="22"/>
+          <w:lang w:val="es-AR" w:eastAsia="es-AR"/>
+        </w:rPr>
         <w:id w:val="1662351921"/>
         <w:docPartObj>
           <w:docPartGallery w:val="Table of Contents"/>
@@ -74,12 +82,7 @@
       </w:sdtPr>
       <w:sdtEndPr>
         <w:rPr>
-          <w:rFonts w:ascii="Arial" w:eastAsia="Arial" w:hAnsi="Arial" w:cs="Arial"/>
           <w:bCs/>
-          <w:color w:val="auto"/>
-          <w:sz w:val="22"/>
-          <w:szCs w:val="22"/>
-          <w:lang w:val="es-AR" w:eastAsia="es-AR"/>
         </w:rPr>
       </w:sdtEndPr>
       <w:sdtContent>
@@ -1735,7 +1738,21 @@
           <w:szCs w:val="24"/>
         </w:rPr>
         <w:br/>
-        <w:t xml:space="preserve">La siguiente puede ser encontrada en la siguiente dirección web: </w:t>
+        <w:t xml:space="preserve">La </w:t>
+      </w:r>
+      <w:r>
+        <w:rPr>
+          <w:sz w:val="24"/>
+          <w:szCs w:val="24"/>
+        </w:rPr>
+        <w:t>encuesta</w:t>
+      </w:r>
+      <w:r>
+        <w:rPr>
+          <w:sz w:val="24"/>
+          <w:szCs w:val="24"/>
+        </w:rPr>
+        <w:t xml:space="preserve"> puede ser encontrada en la siguiente dirección web: </w:t>
       </w:r>
       <w:r>
         <w:rPr>
@@ -3056,15 +3073,7 @@
           <w:sz w:val="24"/>
           <w:szCs w:val="24"/>
         </w:rPr>
-        <w:t>Trabajando en equipo, hemos detectado las debilidades y fortalezas de cada integrante del grupo, los que nos ha llevado a definir roles en función de los conocimientos. Utilizando la metodología ágil, fortificamos las capacidades de un equipo colaborativo y multidisciplinario, mejorando la eficiencia y optimizando los tiempos en el desarrollo de todo este proyecto.</w:t>
-      </w:r>
-      <w:r>
-        <w:rPr>
-          <w:bCs/>
-          <w:sz w:val="24"/>
-          <w:szCs w:val="24"/>
-        </w:rPr>
-        <w:t xml:space="preserve"> </w:t>
+        <w:t xml:space="preserve">Trabajando en equipo, hemos detectado las debilidades y fortalezas de cada integrante del grupo, los que nos ha llevado a definir roles en función de los conocimientos. Utilizando la metodología ágil, fortificamos las capacidades de un equipo colaborativo y multidisciplinario, mejorando la eficiencia y optimizando los tiempos en el desarrollo de todo este proyecto. </w:t>
       </w:r>
       <w:r>
         <w:rPr>
@@ -4374,6 +4383,7 @@
     <w:lsdException w:name="HTML Sample" w:semiHidden="1" w:unhideWhenUsed="1"/>
     <w:lsdException w:name="HTML Typewriter" w:semiHidden="1" w:unhideWhenUsed="1"/>
     <w:lsdException w:name="HTML Variable" w:semiHidden="1" w:unhideWhenUsed="1"/>
+    <w:lsdException w:name="Normal Table" w:semiHidden="1" w:unhideWhenUsed="1"/>
     <w:lsdException w:name="annotation subject" w:semiHidden="1" w:unhideWhenUsed="1"/>
     <w:lsdException w:name="No List" w:semiHidden="1" w:unhideWhenUsed="1"/>
     <w:lsdException w:name="Outline List 1" w:semiHidden="1" w:unhideWhenUsed="1"/>
@@ -4416,8 +4426,11 @@
     <w:lsdException w:name="Table Contemporary" w:semiHidden="1" w:unhideWhenUsed="1"/>
     <w:lsdException w:name="Table Elegant" w:semiHidden="1" w:unhideWhenUsed="1"/>
     <w:lsdException w:name="Table Professional" w:semiHidden="1" w:unhideWhenUsed="1"/>
+    <w:lsdException w:name="Table Subtle 1" w:semiHidden="1" w:unhideWhenUsed="1"/>
     <w:lsdException w:name="Table Subtle 2" w:semiHidden="1" w:unhideWhenUsed="1"/>
     <w:lsdException w:name="Table Web 1" w:semiHidden="1" w:unhideWhenUsed="1"/>
+    <w:lsdException w:name="Table Web 2" w:semiHidden="1" w:unhideWhenUsed="1"/>
+    <w:lsdException w:name="Table Web 3" w:semiHidden="1" w:unhideWhenUsed="1"/>
     <w:lsdException w:name="Balloon Text" w:semiHidden="1" w:unhideWhenUsed="1"/>
     <w:lsdException w:name="Table Grid" w:uiPriority="39"/>
     <w:lsdException w:name="Table Theme" w:semiHidden="1" w:unhideWhenUsed="1"/>
@@ -4785,6 +4798,7 @@
   <w:style w:type="character" w:default="1" w:styleId="Fuentedeprrafopredeter">
     <w:name w:val="Default Paragraph Font"/>
     <w:uiPriority w:val="1"/>
+    <w:semiHidden/>
     <w:unhideWhenUsed/>
   </w:style>
   <w:style w:type="table" w:default="1" w:styleId="Tablanormal">

</xml_diff>